<commit_message>
preparation for web submission
</commit_message>
<xml_diff>
--- a/01_Docs/01_Directive/TRA_60th_ADD_ApplicationForm.docx
+++ b/01_Docs/01_Directive/TRA_60th_ADD_ApplicationForm.docx
@@ -72,27 +72,7 @@
                                   <w:szCs w:val="36"/>
                                   <w:lang w:val="en-CA"/>
                                 </w:rPr>
-                                <w:t>お申込はこちらをクリックしてく</w:t>
-                              </w:r>
-                              <w:r>
-                                <w:rPr>
-                                  <w:rStyle w:val="a8"/>
-                                  <w:rFonts w:hint="eastAsia"/>
-                                  <w:sz w:val="32"/>
-                                  <w:szCs w:val="36"/>
-                                  <w:lang w:val="en-CA"/>
-                                </w:rPr>
-                                <w:t>だ</w:t>
-                              </w:r>
-                              <w:r>
-                                <w:rPr>
-                                  <w:rStyle w:val="a8"/>
-                                  <w:rFonts w:hint="eastAsia"/>
-                                  <w:sz w:val="32"/>
-                                  <w:szCs w:val="36"/>
-                                  <w:lang w:val="en-CA"/>
-                                </w:rPr>
-                                <w:t>さい</w:t>
+                                <w:t>お申込はこちらをクリックしてください</w:t>
                               </w:r>
                             </w:hyperlink>
                           </w:p>
@@ -143,27 +123,7 @@
                             <w:szCs w:val="36"/>
                             <w:lang w:val="en-CA"/>
                           </w:rPr>
-                          <w:t>お申込はこちらをクリックしてく</w:t>
-                        </w:r>
-                        <w:r>
-                          <w:rPr>
-                            <w:rStyle w:val="a8"/>
-                            <w:rFonts w:hint="eastAsia"/>
-                            <w:sz w:val="32"/>
-                            <w:szCs w:val="36"/>
-                            <w:lang w:val="en-CA"/>
-                          </w:rPr>
-                          <w:t>だ</w:t>
-                        </w:r>
-                        <w:r>
-                          <w:rPr>
-                            <w:rStyle w:val="a8"/>
-                            <w:rFonts w:hint="eastAsia"/>
-                            <w:sz w:val="32"/>
-                            <w:szCs w:val="36"/>
-                            <w:lang w:val="en-CA"/>
-                          </w:rPr>
-                          <w:t>さい</w:t>
+                          <w:t>お申込はこちらをクリックしてください</w:t>
                         </w:r>
                       </w:hyperlink>
                     </w:p>
@@ -290,7 +250,7 @@
     <w:p>
       <w:pPr>
         <w:rPr>
-          <w:rFonts w:ascii="Hiragino Mincho ProN W3" w:eastAsia="Hiragino Mincho ProN W3" w:hAnsi="Hiragino Mincho ProN W3" w:hint="eastAsia"/>
+          <w:rFonts w:ascii="Hiragino Mincho ProN W3" w:eastAsia="Hiragino Mincho ProN W3" w:hAnsi="Hiragino Mincho ProN W3"/>
           <w:sz w:val="8"/>
           <w:szCs w:val="8"/>
         </w:rPr>
@@ -593,7 +553,7 @@
               <w:spacing w:beforeLines="20" w:before="72" w:line="276" w:lineRule="auto"/>
               <w:jc w:val="left"/>
               <w:rPr>
-                <w:rFonts w:ascii="ヒラギノ明朝 ProN W3" w:eastAsia="ヒラギノ明朝 ProN W3" w:hAnsi="ヒラギノ明朝 ProN W3" w:hint="eastAsia"/>
+                <w:rFonts w:ascii="ヒラギノ明朝 ProN W3" w:eastAsia="ヒラギノ明朝 ProN W3" w:hAnsi="ヒラギノ明朝 ProN W3"/>
                 <w:szCs w:val="21"/>
               </w:rPr>
             </w:pPr>
@@ -3436,7 +3396,12 @@
 </file>
 
 <file path=customXml/item1.xml><?xml version="1.0" encoding="utf-8"?>
-<b:Sources xmlns:b="http://schemas.openxmlformats.org/officeDocument/2006/bibliography" xmlns="http://schemas.openxmlformats.org/officeDocument/2006/bibliography" SelectedStyle="\APASixthEditionOfficeOnline.xsl" StyleName="APA" Version="6"/>
+<?mso-contentType ?>
+<FormTemplates xmlns="http://schemas.microsoft.com/sharepoint/v3/contenttype/forms">
+  <Display>DocumentLibraryForm</Display>
+  <Edit>DocumentLibraryForm</Edit>
+  <New>DocumentLibraryForm</New>
+</FormTemplates>
 </file>
 
 <file path=customXml/item2.xml><?xml version="1.0" encoding="utf-8"?>
@@ -3683,12 +3648,7 @@
 </file>
 
 <file path=customXml/item3.xml><?xml version="1.0" encoding="utf-8"?>
-<?mso-contentType ?>
-<FormTemplates xmlns="http://schemas.microsoft.com/sharepoint/v3/contenttype/forms">
-  <Display>DocumentLibraryForm</Display>
-  <Edit>DocumentLibraryForm</Edit>
-  <New>DocumentLibraryForm</New>
-</FormTemplates>
+<b:Sources xmlns:b="http://schemas.openxmlformats.org/officeDocument/2006/bibliography" xmlns="http://schemas.openxmlformats.org/officeDocument/2006/bibliography" SelectedStyle="\APASixthEditionOfficeOnline.xsl" StyleName="APA" Version="6"/>
 </file>
 
 <file path=customXml/item4.xml><?xml version="1.0" encoding="utf-8"?>
@@ -3703,9 +3663,9 @@
 </file>
 
 <file path=customXml/itemProps1.xml><?xml version="1.0" encoding="utf-8"?>
-<ds:datastoreItem xmlns:ds="http://schemas.openxmlformats.org/officeDocument/2006/customXml" ds:itemID="{35216534-9AC2-934E-BA19-B0F5A08DFD47}">
+<ds:datastoreItem xmlns:ds="http://schemas.openxmlformats.org/officeDocument/2006/customXml" ds:itemID="{6C6AC2C9-4FE6-4FF0-9C8E-753A81DF6464}">
   <ds:schemaRefs>
-    <ds:schemaRef ds:uri="http://schemas.openxmlformats.org/officeDocument/2006/bibliography"/>
+    <ds:schemaRef ds:uri="http://schemas.microsoft.com/sharepoint/v3/contenttype/forms"/>
   </ds:schemaRefs>
 </ds:datastoreItem>
 </file>
@@ -3730,9 +3690,9 @@
 </file>
 
 <file path=customXml/itemProps3.xml><?xml version="1.0" encoding="utf-8"?>
-<ds:datastoreItem xmlns:ds="http://schemas.openxmlformats.org/officeDocument/2006/customXml" ds:itemID="{6C6AC2C9-4FE6-4FF0-9C8E-753A81DF6464}">
+<ds:datastoreItem xmlns:ds="http://schemas.openxmlformats.org/officeDocument/2006/customXml" ds:itemID="{35216534-9AC2-934E-BA19-B0F5A08DFD47}">
   <ds:schemaRefs>
-    <ds:schemaRef ds:uri="http://schemas.microsoft.com/sharepoint/v3/contenttype/forms"/>
+    <ds:schemaRef ds:uri="http://schemas.openxmlformats.org/officeDocument/2006/bibliography"/>
   </ds:schemaRefs>
 </ds:datastoreItem>
 </file>

</xml_diff>